<commit_message>
Changes in MTP Report
</commit_message>
<xml_diff>
--- a/MTP Report.docx
+++ b/MTP Report.docx
@@ -723,7 +723,9 @@
           <w:szCs w:val="28"/>
           <w:rtl w:val="0"/>
         </w:rPr>
-        <w:t xml:space="preserve">Our work­ing memory is one of the central brain structures, which starts to develop in early childhood, and is mainly located in the prefrontal cortex (PFC), enabling us to process and temporally store task­relevant informa­tion and is, therefore, crucial to keep things in mind while performing complex tasks.(</w:t>
+        <w:t xml:space="preserve">Our work­ing memory is one of the central brain structures, which starts to develop in early childhood, and is mainly located in the prefrontal cortex (PFC), enabling us to process and temporally store task­relevant informa­tion and is, therefore, crucial to keep things in mind while performing complex tasks.</w:t>
+        <w:br w:type="textWrapping"/>
+        <w:t xml:space="preserve">(</w:t>
       </w:r>
       <w:hyperlink r:id="rId7">
         <w:r>
@@ -784,6 +786,194 @@
     </w:p>
     <w:p>
       <w:pPr>
+        <w:ind w:left="-90" w:right="-900" w:firstLine="0"/>
+        <w:rPr>
+          <w:rFonts w:ascii="Times New Roman" w:cs="Times New Roman" w:eastAsia="Times New Roman" w:hAnsi="Times New Roman"/>
+          <w:sz w:val="28"/>
+          <w:szCs w:val="28"/>
+        </w:rPr>
+      </w:pPr>
+      <w:r>
+        <w:rPr>
+          <w:rtl w:val="0"/>
+        </w:rPr>
+      </w:r>
+    </w:p>
+    <w:p>
+      <w:pPr>
+        <w:ind w:left="-540" w:right="-900" w:firstLine="0"/>
+        <w:rPr>
+          <w:rFonts w:ascii="Times New Roman" w:cs="Times New Roman" w:eastAsia="Times New Roman" w:hAnsi="Times New Roman"/>
+          <w:b w:val="1"/>
+          <w:color w:val="212121"/>
+          <w:sz w:val="28"/>
+          <w:szCs w:val="28"/>
+        </w:rPr>
+      </w:pPr>
+      <w:r>
+        <w:rPr>
+          <w:rFonts w:ascii="Times New Roman" w:cs="Times New Roman" w:eastAsia="Times New Roman" w:hAnsi="Times New Roman"/>
+          <w:b w:val="1"/>
+          <w:color w:val="212121"/>
+          <w:sz w:val="28"/>
+          <w:szCs w:val="28"/>
+          <w:rtl w:val="0"/>
+        </w:rPr>
+        <w:t xml:space="preserve">Existing Approaches:</w:t>
+      </w:r>
+    </w:p>
+    <w:p>
+      <w:pPr>
+        <w:ind w:left="-540" w:right="-900" w:firstLine="0"/>
+        <w:rPr>
+          <w:rFonts w:ascii="Times New Roman" w:cs="Times New Roman" w:eastAsia="Times New Roman" w:hAnsi="Times New Roman"/>
+          <w:sz w:val="28"/>
+          <w:szCs w:val="28"/>
+        </w:rPr>
+      </w:pPr>
+      <w:r>
+        <w:rPr>
+          <w:rtl w:val="0"/>
+        </w:rPr>
+      </w:r>
+    </w:p>
+    <w:p>
+      <w:pPr>
+        <w:numPr>
+          <w:ilvl w:val="0"/>
+          <w:numId w:val="3"/>
+        </w:numPr>
+        <w:ind w:left="180" w:right="-720" w:hanging="360"/>
+        <w:rPr>
+          <w:rFonts w:ascii="Times New Roman" w:cs="Times New Roman" w:eastAsia="Times New Roman" w:hAnsi="Times New Roman"/>
+          <w:sz w:val="28"/>
+          <w:szCs w:val="28"/>
+        </w:rPr>
+      </w:pPr>
+      <w:r>
+        <w:rPr>
+          <w:b w:val="1"/>
+          <w:sz w:val="28"/>
+          <w:szCs w:val="28"/>
+          <w:rtl w:val="0"/>
+        </w:rPr>
+        <w:t xml:space="preserve">Characterizing Focused Attention and Working Memory Using EEG:</w:t>
+        <w:br w:type="textWrapping"/>
+      </w:r>
+      <w:r>
+        <w:rPr>
+          <w:sz w:val="28"/>
+          <w:szCs w:val="28"/>
+          <w:rtl w:val="0"/>
+        </w:rPr>
+        <w:t xml:space="preserve">(</w:t>
+      </w:r>
+      <w:hyperlink r:id="rId8">
+        <w:r>
+          <w:rPr>
+            <w:color w:val="1155cc"/>
+            <w:sz w:val="28"/>
+            <w:szCs w:val="28"/>
+            <w:u w:val="single"/>
+            <w:rtl w:val="0"/>
+          </w:rPr>
+          <w:t xml:space="preserve">https://www.mdpi.com/1424-8220/18/11/3743</w:t>
+        </w:r>
+      </w:hyperlink>
+      <w:r>
+        <w:rPr>
+          <w:sz w:val="28"/>
+          <w:szCs w:val="28"/>
+          <w:rtl w:val="0"/>
+        </w:rPr>
+        <w:t xml:space="preserve"> )</w:t>
+        <w:br w:type="textWrapping"/>
+        <w:br w:type="textWrapping"/>
+      </w:r>
+      <w:r>
+        <w:rPr>
+          <w:rFonts w:ascii="Times New Roman" w:cs="Times New Roman" w:eastAsia="Times New Roman" w:hAnsi="Times New Roman"/>
+          <w:b w:val="1"/>
+          <w:sz w:val="28"/>
+          <w:szCs w:val="28"/>
+          <w:rtl w:val="0"/>
+        </w:rPr>
+        <w:t xml:space="preserve">Idea</w:t>
+      </w:r>
+      <w:r>
+        <w:rPr>
+          <w:rFonts w:ascii="Times New Roman" w:cs="Times New Roman" w:eastAsia="Times New Roman" w:hAnsi="Times New Roman"/>
+          <w:sz w:val="28"/>
+          <w:szCs w:val="28"/>
+          <w:rtl w:val="0"/>
+        </w:rPr>
+        <w:t xml:space="preserve"> - In this paper, an approach for the prediction of focused attention and working memory using EEG is proposed. EEG signals were recorded while the subjects undertook a cognitive test that stimulated these cognitive skills. The collected EEG signals were analyzed in the time and frequency domains to extract a set of 280 features, which were then used to train different classifiers.</w:t>
+        <w:br w:type="textWrapping"/>
+        <w:br w:type="textWrapping"/>
+      </w:r>
+      <w:r>
+        <w:rPr>
+          <w:rFonts w:ascii="Times New Roman" w:cs="Times New Roman" w:eastAsia="Times New Roman" w:hAnsi="Times New Roman"/>
+          <w:b w:val="1"/>
+          <w:sz w:val="28"/>
+          <w:szCs w:val="28"/>
+          <w:rtl w:val="0"/>
+        </w:rPr>
+        <w:t xml:space="preserve">Pros-  </w:t>
+      </w:r>
+      <w:r>
+        <w:rPr>
+          <w:rFonts w:ascii="Times New Roman" w:cs="Times New Roman" w:eastAsia="Times New Roman" w:hAnsi="Times New Roman"/>
+          <w:sz w:val="28"/>
+          <w:szCs w:val="28"/>
+          <w:rtl w:val="0"/>
+        </w:rPr>
+        <w:t xml:space="preserve"> The proposed models provide generalizable and consistent results since they were obtained using a relatively-large sample size.  In addition, the best obtained classification accuracies were 77% and 83%, respectively, using SVM binary classifiers.</w:t>
+        <w:br w:type="textWrapping"/>
+        <w:br w:type="textWrapping"/>
+      </w:r>
+      <w:r>
+        <w:rPr>
+          <w:rFonts w:ascii="Times New Roman" w:cs="Times New Roman" w:eastAsia="Times New Roman" w:hAnsi="Times New Roman"/>
+          <w:b w:val="1"/>
+          <w:sz w:val="28"/>
+          <w:szCs w:val="28"/>
+          <w:rtl w:val="0"/>
+        </w:rPr>
+        <w:t xml:space="preserve">Cons-  </w:t>
+      </w:r>
+      <w:r>
+        <w:rPr>
+          <w:rFonts w:ascii="Times New Roman" w:cs="Times New Roman" w:eastAsia="Times New Roman" w:hAnsi="Times New Roman"/>
+          <w:sz w:val="28"/>
+          <w:szCs w:val="28"/>
+          <w:rtl w:val="0"/>
+        </w:rPr>
+        <w:t xml:space="preserve">Various Deep Learning Techniqueds using CNNs and RNNs could also been used.</w:t>
+      </w:r>
+      <w:r>
+        <w:rPr>
+          <w:rtl w:val="0"/>
+        </w:rPr>
+      </w:r>
+    </w:p>
+    <w:p>
+      <w:pPr>
+        <w:ind w:left="-90" w:right="-900" w:firstLine="0"/>
+        <w:rPr>
+          <w:rFonts w:ascii="Times New Roman" w:cs="Times New Roman" w:eastAsia="Times New Roman" w:hAnsi="Times New Roman"/>
+          <w:sz w:val="28"/>
+          <w:szCs w:val="28"/>
+        </w:rPr>
+      </w:pPr>
+      <w:r>
+        <w:rPr>
+          <w:rtl w:val="0"/>
+        </w:rPr>
+      </w:r>
+    </w:p>
+    <w:p>
+      <w:pPr>
         <w:ind w:left="-540" w:right="-900" w:firstLine="0"/>
         <w:rPr>
           <w:rFonts w:ascii="Times New Roman" w:cs="Times New Roman" w:eastAsia="Times New Roman" w:hAnsi="Times New Roman"/>
@@ -889,7 +1079,7 @@
         </w:rPr>
         <w:t xml:space="preserve">A </w:t>
       </w:r>
-      <w:hyperlink r:id="rId8">
+      <w:hyperlink r:id="rId9">
         <w:r>
           <w:rPr>
             <w:rFonts w:ascii="Times New Roman" w:cs="Times New Roman" w:eastAsia="Times New Roman" w:hAnsi="Times New Roman"/>
@@ -911,7 +1101,7 @@
         </w:rPr>
         <w:t xml:space="preserve"> </w:t>
       </w:r>
-      <w:hyperlink r:id="rId9">
+      <w:hyperlink r:id="rId10">
         <w:r>
           <w:rPr>
             <w:rFonts w:ascii="Times New Roman" w:cs="Times New Roman" w:eastAsia="Times New Roman" w:hAnsi="Times New Roman"/>
@@ -933,7 +1123,7 @@
         </w:rPr>
         <w:t xml:space="preserve">, between </w:t>
       </w:r>
-      <w:hyperlink r:id="rId10">
+      <w:hyperlink r:id="rId11">
         <w:r>
           <w:rPr>
             <w:rFonts w:ascii="Times New Roman" w:cs="Times New Roman" w:eastAsia="Times New Roman" w:hAnsi="Times New Roman"/>
@@ -955,7 +1145,7 @@
         </w:rPr>
         <w:t xml:space="preserve"> and being </w:t>
       </w:r>
-      <w:hyperlink r:id="rId11">
+      <w:hyperlink r:id="rId12">
         <w:r>
           <w:rPr>
             <w:rFonts w:ascii="Times New Roman" w:cs="Times New Roman" w:eastAsia="Times New Roman" w:hAnsi="Times New Roman"/>
@@ -1070,7 +1260,7 @@
         </w:rPr>
         <w:t xml:space="preserve"> (</w:t>
       </w:r>
-      <w:hyperlink r:id="rId12">
+      <w:hyperlink r:id="rId13">
         <w:r>
           <w:rPr>
             <w:rFonts w:ascii="Times New Roman" w:cs="Times New Roman" w:eastAsia="Times New Roman" w:hAnsi="Times New Roman"/>
@@ -1244,7 +1434,7 @@
           <w:u w:val="single"/>
           <w:rtl w:val="0"/>
         </w:rPr>
-        <w:t xml:space="preserve">d.VIGILANCE-</w:t>
+        <w:t xml:space="preserve">d) VIGILANCE-</w:t>
       </w:r>
     </w:p>
     <w:p>
@@ -1285,7 +1475,7 @@
           <w:szCs w:val="28"/>
           <w:rtl w:val="0"/>
         </w:rPr>
-        <w:t xml:space="preserve">Informal-</w:t>
+        <w:t xml:space="preserve">Informal definition:</w:t>
       </w:r>
     </w:p>
     <w:p>
@@ -1334,6 +1524,7 @@
         <w:ind w:left="-540" w:right="-900" w:firstLine="0"/>
         <w:rPr>
           <w:rFonts w:ascii="Times New Roman" w:cs="Times New Roman" w:eastAsia="Times New Roman" w:hAnsi="Times New Roman"/>
+          <w:b w:val="1"/>
           <w:color w:val="212121"/>
           <w:sz w:val="28"/>
           <w:szCs w:val="28"/>
@@ -1369,7 +1560,18 @@
           <w:szCs w:val="28"/>
           <w:rtl w:val="0"/>
         </w:rPr>
-        <w:t xml:space="preserve">:</w:t>
+        <w:t xml:space="preserve"> </w:t>
+      </w:r>
+      <w:r>
+        <w:rPr>
+          <w:rFonts w:ascii="Times New Roman" w:cs="Times New Roman" w:eastAsia="Times New Roman" w:hAnsi="Times New Roman"/>
+          <w:b w:val="1"/>
+          <w:color w:val="212121"/>
+          <w:sz w:val="28"/>
+          <w:szCs w:val="28"/>
+          <w:rtl w:val="0"/>
+        </w:rPr>
+        <w:t xml:space="preserve">definition:</w:t>
       </w:r>
     </w:p>
     <w:p>
@@ -1399,6 +1601,316 @@
         <w:ind w:left="-540" w:right="-900" w:firstLine="0"/>
         <w:rPr>
           <w:rFonts w:ascii="Times New Roman" w:cs="Times New Roman" w:eastAsia="Times New Roman" w:hAnsi="Times New Roman"/>
+          <w:b w:val="1"/>
+          <w:color w:val="212121"/>
+          <w:sz w:val="28"/>
+          <w:szCs w:val="28"/>
+        </w:rPr>
+      </w:pPr>
+      <w:r>
+        <w:rPr>
+          <w:rtl w:val="0"/>
+        </w:rPr>
+      </w:r>
+    </w:p>
+    <w:p>
+      <w:pPr>
+        <w:ind w:left="-540" w:right="-900" w:firstLine="0"/>
+        <w:rPr>
+          <w:rFonts w:ascii="Times New Roman" w:cs="Times New Roman" w:eastAsia="Times New Roman" w:hAnsi="Times New Roman"/>
+          <w:b w:val="1"/>
+          <w:color w:val="212121"/>
+          <w:sz w:val="28"/>
+          <w:szCs w:val="28"/>
+        </w:rPr>
+      </w:pPr>
+      <w:r>
+        <w:rPr>
+          <w:rtl w:val="0"/>
+        </w:rPr>
+      </w:r>
+    </w:p>
+    <w:p>
+      <w:pPr>
+        <w:ind w:left="-540" w:right="-900" w:firstLine="0"/>
+        <w:rPr>
+          <w:rFonts w:ascii="Times New Roman" w:cs="Times New Roman" w:eastAsia="Times New Roman" w:hAnsi="Times New Roman"/>
+          <w:b w:val="1"/>
+          <w:color w:val="212121"/>
+          <w:sz w:val="28"/>
+          <w:szCs w:val="28"/>
+        </w:rPr>
+      </w:pPr>
+      <w:r>
+        <w:rPr>
+          <w:rFonts w:ascii="Times New Roman" w:cs="Times New Roman" w:eastAsia="Times New Roman" w:hAnsi="Times New Roman"/>
+          <w:b w:val="1"/>
+          <w:color w:val="212121"/>
+          <w:sz w:val="28"/>
+          <w:szCs w:val="28"/>
+          <w:rtl w:val="0"/>
+        </w:rPr>
+        <w:t xml:space="preserve">Existing Approaches:</w:t>
+      </w:r>
+    </w:p>
+    <w:p>
+      <w:pPr>
+        <w:ind w:left="-540" w:right="-900" w:firstLine="0"/>
+        <w:rPr>
+          <w:rFonts w:ascii="Times New Roman" w:cs="Times New Roman" w:eastAsia="Times New Roman" w:hAnsi="Times New Roman"/>
+          <w:b w:val="1"/>
+          <w:color w:val="212121"/>
+          <w:sz w:val="28"/>
+          <w:szCs w:val="28"/>
+        </w:rPr>
+      </w:pPr>
+      <w:r>
+        <w:rPr>
+          <w:rtl w:val="0"/>
+        </w:rPr>
+      </w:r>
+    </w:p>
+    <w:p>
+      <w:pPr>
+        <w:numPr>
+          <w:ilvl w:val="0"/>
+          <w:numId w:val="2"/>
+        </w:numPr>
+        <w:ind w:left="0" w:right="-900" w:hanging="360"/>
+        <w:rPr>
+          <w:rFonts w:ascii="Times New Roman" w:cs="Times New Roman" w:eastAsia="Times New Roman" w:hAnsi="Times New Roman"/>
+          <w:b w:val="1"/>
+          <w:color w:val="212121"/>
+          <w:sz w:val="28"/>
+          <w:szCs w:val="28"/>
+          <w:u w:val="none"/>
+        </w:rPr>
+      </w:pPr>
+      <w:r>
+        <w:rPr>
+          <w:rFonts w:ascii="Times New Roman" w:cs="Times New Roman" w:eastAsia="Times New Roman" w:hAnsi="Times New Roman"/>
+          <w:b w:val="1"/>
+          <w:color w:val="212121"/>
+          <w:sz w:val="28"/>
+          <w:szCs w:val="28"/>
+          <w:rtl w:val="0"/>
+        </w:rPr>
+        <w:t xml:space="preserve">Automation in Construction</w:t>
+        <w:br w:type="textWrapping"/>
+        <w:t xml:space="preserve">(</w:t>
+      </w:r>
+      <w:hyperlink r:id="rId14">
+        <w:r>
+          <w:rPr>
+            <w:rFonts w:ascii="Times New Roman" w:cs="Times New Roman" w:eastAsia="Times New Roman" w:hAnsi="Times New Roman"/>
+            <w:b w:val="1"/>
+            <w:color w:val="1155cc"/>
+            <w:sz w:val="28"/>
+            <w:szCs w:val="28"/>
+            <w:u w:val="single"/>
+            <w:rtl w:val="0"/>
+          </w:rPr>
+          <w:t xml:space="preserve">https://www.sciencedirect.com/science/article/pii/S0926580518307507</w:t>
+        </w:r>
+      </w:hyperlink>
+      <w:r>
+        <w:rPr>
+          <w:rFonts w:ascii="Times New Roman" w:cs="Times New Roman" w:eastAsia="Times New Roman" w:hAnsi="Times New Roman"/>
+          <w:b w:val="1"/>
+          <w:color w:val="212121"/>
+          <w:sz w:val="28"/>
+          <w:szCs w:val="28"/>
+          <w:rtl w:val="0"/>
+        </w:rPr>
+        <w:t xml:space="preserve"> )</w:t>
+        <w:br w:type="textWrapping"/>
+        <w:br w:type="textWrapping"/>
+        <w:t xml:space="preserve">Idea- </w:t>
+      </w:r>
+      <w:r>
+        <w:rPr>
+          <w:rFonts w:ascii="Times New Roman" w:cs="Times New Roman" w:eastAsia="Times New Roman" w:hAnsi="Times New Roman"/>
+          <w:sz w:val="28"/>
+          <w:szCs w:val="28"/>
+          <w:rtl w:val="0"/>
+        </w:rPr>
+        <w:t xml:space="preserve">Researchers proposed to implement electroencephalograph (EEG) to measure construction workers’ perceived risks based on their vigilance status. This paper adopts the Wavelet Packet Transform (WPT) to decompose hybrid kinematic-EEG signals into sub-bands to construct vigilance indicators for construction workers.</w:t>
+        <w:br w:type="textWrapping"/>
+        <w:br w:type="textWrapping"/>
+      </w:r>
+      <w:r>
+        <w:rPr>
+          <w:rFonts w:ascii="Times New Roman" w:cs="Times New Roman" w:eastAsia="Times New Roman" w:hAnsi="Times New Roman"/>
+          <w:b w:val="1"/>
+          <w:sz w:val="28"/>
+          <w:szCs w:val="28"/>
+          <w:rtl w:val="0"/>
+        </w:rPr>
+        <w:t xml:space="preserve">Pros- </w:t>
+      </w:r>
+      <w:r>
+        <w:rPr>
+          <w:rFonts w:ascii="Times New Roman" w:cs="Times New Roman" w:eastAsia="Times New Roman" w:hAnsi="Times New Roman"/>
+          <w:color w:val="212121"/>
+          <w:sz w:val="28"/>
+          <w:szCs w:val="28"/>
+          <w:rtl w:val="0"/>
+        </w:rPr>
+        <w:t xml:space="preserve">Compared with the results of NASA-TXL survey and the vigiance stage model (</w:t>
+      </w:r>
+      <w:hyperlink r:id="rId15">
+        <w:r>
+          <w:rPr>
+            <w:rFonts w:ascii="Times New Roman" w:cs="Times New Roman" w:eastAsia="Times New Roman" w:hAnsi="Times New Roman"/>
+            <w:color w:val="1155cc"/>
+            <w:sz w:val="28"/>
+            <w:szCs w:val="28"/>
+            <w:u w:val="single"/>
+            <w:rtl w:val="0"/>
+          </w:rPr>
+          <w:t xml:space="preserve">https://brainclinics.com/eeg-vigilance-models-and-theory/</w:t>
+        </w:r>
+      </w:hyperlink>
+      <w:r>
+        <w:rPr>
+          <w:rFonts w:ascii="Times New Roman" w:cs="Times New Roman" w:eastAsia="Times New Roman" w:hAnsi="Times New Roman"/>
+          <w:color w:val="212121"/>
+          <w:sz w:val="28"/>
+          <w:szCs w:val="28"/>
+          <w:rtl w:val="0"/>
+        </w:rPr>
+        <w:t xml:space="preserve"> ), three indices shown high consistency and reliability. Hence, the approach can be developed further for the  quantitative vigilance level measurement.</w:t>
+        <w:br w:type="textWrapping"/>
+        <w:br w:type="textWrapping"/>
+      </w:r>
+      <w:r>
+        <w:rPr>
+          <w:rFonts w:ascii="Times New Roman" w:cs="Times New Roman" w:eastAsia="Times New Roman" w:hAnsi="Times New Roman"/>
+          <w:b w:val="1"/>
+          <w:color w:val="212121"/>
+          <w:sz w:val="28"/>
+          <w:szCs w:val="28"/>
+          <w:rtl w:val="0"/>
+        </w:rPr>
+        <w:t xml:space="preserve">Cons- </w:t>
+      </w:r>
+      <w:r>
+        <w:rPr>
+          <w:rFonts w:ascii="Times New Roman" w:cs="Times New Roman" w:eastAsia="Times New Roman" w:hAnsi="Times New Roman"/>
+          <w:color w:val="212121"/>
+          <w:sz w:val="28"/>
+          <w:szCs w:val="28"/>
+          <w:rtl w:val="0"/>
+        </w:rPr>
+        <w:t xml:space="preserve">Real Time video was used for the purposes of event tagging only. Techniques such as eye tracking accompanied with the ECG signals can also bes used to determine vigilance levels.</w:t>
+      </w:r>
+    </w:p>
+    <w:p>
+      <w:pPr>
+        <w:numPr>
+          <w:ilvl w:val="0"/>
+          <w:numId w:val="2"/>
+        </w:numPr>
+        <w:ind w:left="0" w:right="-900" w:hanging="360"/>
+        <w:rPr>
+          <w:rFonts w:ascii="Times New Roman" w:cs="Times New Roman" w:eastAsia="Times New Roman" w:hAnsi="Times New Roman"/>
+          <w:color w:val="212121"/>
+          <w:sz w:val="28"/>
+          <w:szCs w:val="28"/>
+          <w:u w:val="none"/>
+        </w:rPr>
+      </w:pPr>
+      <w:r>
+        <w:rPr>
+          <w:rtl w:val="0"/>
+        </w:rPr>
+      </w:r>
+    </w:p>
+    <w:p>
+      <w:pPr>
+        <w:ind w:left="-540" w:right="-900" w:firstLine="0"/>
+        <w:rPr>
+          <w:rFonts w:ascii="Times New Roman" w:cs="Times New Roman" w:eastAsia="Times New Roman" w:hAnsi="Times New Roman"/>
+          <w:color w:val="212121"/>
+          <w:sz w:val="28"/>
+          <w:szCs w:val="28"/>
+        </w:rPr>
+      </w:pPr>
+      <w:r>
+        <w:rPr>
+          <w:rtl w:val="0"/>
+        </w:rPr>
+      </w:r>
+    </w:p>
+    <w:p>
+      <w:pPr>
+        <w:ind w:left="-540" w:right="-900" w:firstLine="0"/>
+        <w:rPr>
+          <w:rFonts w:ascii="Times New Roman" w:cs="Times New Roman" w:eastAsia="Times New Roman" w:hAnsi="Times New Roman"/>
+          <w:color w:val="212121"/>
+          <w:sz w:val="28"/>
+          <w:szCs w:val="28"/>
+        </w:rPr>
+      </w:pPr>
+      <w:r>
+        <w:rPr>
+          <w:rtl w:val="0"/>
+        </w:rPr>
+      </w:r>
+    </w:p>
+    <w:p>
+      <w:pPr>
+        <w:ind w:left="-540" w:right="-900" w:firstLine="0"/>
+        <w:rPr>
+          <w:rFonts w:ascii="Times New Roman" w:cs="Times New Roman" w:eastAsia="Times New Roman" w:hAnsi="Times New Roman"/>
+          <w:color w:val="212121"/>
+          <w:sz w:val="28"/>
+          <w:szCs w:val="28"/>
+        </w:rPr>
+      </w:pPr>
+      <w:r>
+        <w:rPr>
+          <w:rtl w:val="0"/>
+        </w:rPr>
+      </w:r>
+    </w:p>
+    <w:p>
+      <w:pPr>
+        <w:ind w:left="-540" w:right="-900" w:firstLine="0"/>
+        <w:rPr>
+          <w:rFonts w:ascii="Times New Roman" w:cs="Times New Roman" w:eastAsia="Times New Roman" w:hAnsi="Times New Roman"/>
+          <w:color w:val="212121"/>
+          <w:sz w:val="28"/>
+          <w:szCs w:val="28"/>
+        </w:rPr>
+      </w:pPr>
+      <w:r>
+        <w:rPr>
+          <w:rtl w:val="0"/>
+        </w:rPr>
+      </w:r>
+    </w:p>
+    <w:p>
+      <w:pPr>
+        <w:ind w:left="-540" w:right="-900" w:firstLine="0"/>
+        <w:rPr>
+          <w:rFonts w:ascii="Times New Roman" w:cs="Times New Roman" w:eastAsia="Times New Roman" w:hAnsi="Times New Roman"/>
+          <w:color w:val="212121"/>
+          <w:sz w:val="28"/>
+          <w:szCs w:val="28"/>
+        </w:rPr>
+      </w:pPr>
+      <w:r>
+        <w:rPr>
+          <w:rtl w:val="0"/>
+        </w:rPr>
+      </w:r>
+    </w:p>
+    <w:p>
+      <w:pPr>
+        <w:ind w:left="-540" w:right="-900" w:firstLine="0"/>
+        <w:rPr>
+          <w:rFonts w:ascii="Times New Roman" w:cs="Times New Roman" w:eastAsia="Times New Roman" w:hAnsi="Times New Roman"/>
           <w:color w:val="212121"/>
           <w:sz w:val="28"/>
           <w:szCs w:val="28"/>
@@ -1968,7 +2480,7 @@
         </w:rPr>
         <w:t xml:space="preserve">In his 1890 book “The Principles of Psychology,” psychologist and philosopher </w:t>
       </w:r>
-      <w:hyperlink r:id="rId13">
+      <w:hyperlink r:id="rId16">
         <w:r>
           <w:rPr>
             <w:rFonts w:ascii="Times New Roman" w:cs="Times New Roman" w:eastAsia="Times New Roman" w:hAnsi="Times New Roman"/>
@@ -2299,7 +2811,7 @@
         </w:rPr>
         <w:t xml:space="preserve">(</w:t>
       </w:r>
-      <w:hyperlink r:id="rId14">
+      <w:hyperlink r:id="rId17">
         <w:r>
           <w:rPr>
             <w:rFonts w:ascii="Times New Roman" w:cs="Times New Roman" w:eastAsia="Times New Roman" w:hAnsi="Times New Roman"/>
@@ -2461,7 +2973,7 @@
         </w:rPr>
         <w:t xml:space="preserve">Relaxation in </w:t>
       </w:r>
-      <w:hyperlink r:id="rId15">
+      <w:hyperlink r:id="rId18">
         <w:r>
           <w:rPr>
             <w:rFonts w:ascii="Times New Roman" w:cs="Times New Roman" w:eastAsia="Times New Roman" w:hAnsi="Times New Roman"/>
@@ -2485,7 +2997,7 @@
         </w:rPr>
         <w:t xml:space="preserve"> is the </w:t>
       </w:r>
-      <w:hyperlink r:id="rId16">
+      <w:hyperlink r:id="rId19">
         <w:r>
           <w:rPr>
             <w:rFonts w:ascii="Times New Roman" w:cs="Times New Roman" w:eastAsia="Times New Roman" w:hAnsi="Times New Roman"/>
@@ -2509,7 +3021,7 @@
         </w:rPr>
         <w:t xml:space="preserve"> of a living being, of low tension, in which there is an absence of </w:t>
       </w:r>
-      <w:hyperlink r:id="rId17">
+      <w:hyperlink r:id="rId20">
         <w:r>
           <w:rPr>
             <w:rFonts w:ascii="Times New Roman" w:cs="Times New Roman" w:eastAsia="Times New Roman" w:hAnsi="Times New Roman"/>
@@ -2533,7 +3045,7 @@
         </w:rPr>
         <w:t xml:space="preserve">, particularly from negative sources such as </w:t>
       </w:r>
-      <w:hyperlink r:id="rId18">
+      <w:hyperlink r:id="rId21">
         <w:r>
           <w:rPr>
             <w:rFonts w:ascii="Times New Roman" w:cs="Times New Roman" w:eastAsia="Times New Roman" w:hAnsi="Times New Roman"/>
@@ -2557,7 +3069,7 @@
         </w:rPr>
         <w:t xml:space="preserve">, </w:t>
       </w:r>
-      <w:hyperlink r:id="rId19">
+      <w:hyperlink r:id="rId22">
         <w:r>
           <w:rPr>
             <w:rFonts w:ascii="Times New Roman" w:cs="Times New Roman" w:eastAsia="Times New Roman" w:hAnsi="Times New Roman"/>
@@ -2581,7 +3093,7 @@
         </w:rPr>
         <w:t xml:space="preserve">, or </w:t>
       </w:r>
-      <w:hyperlink r:id="rId20">
+      <w:hyperlink r:id="rId23">
         <w:r>
           <w:rPr>
             <w:rFonts w:ascii="Times New Roman" w:cs="Times New Roman" w:eastAsia="Times New Roman" w:hAnsi="Times New Roman"/>
@@ -2900,7 +3412,7 @@
       </w:r>
     </w:p>
     <w:sectPr>
-      <w:headerReference r:id="rId21" w:type="default"/>
+      <w:headerReference r:id="rId24" w:type="default"/>
       <w:pgSz w:h="15840" w:w="12240" w:orient="portrait"/>
       <w:pgMar w:bottom="630" w:top="450" w:left="1440" w:right="1440" w:header="720" w:footer="720"/>
       <w:pgNumType w:start="1"/>
@@ -3036,8 +3548,234 @@
       </w:rPr>
     </w:lvl>
   </w:abstractNum>
+  <w:abstractNum w:abstractNumId="2">
+    <w:lvl w:ilvl="0">
+      <w:start w:val="1"/>
+      <w:numFmt w:val="decimal"/>
+      <w:lvlText w:val="%1."/>
+      <w:lvlJc w:val="left"/>
+      <w:pPr>
+        <w:ind w:left="720" w:hanging="360"/>
+      </w:pPr>
+      <w:rPr>
+        <w:u w:val="none"/>
+      </w:rPr>
+    </w:lvl>
+    <w:lvl w:ilvl="1">
+      <w:start w:val="1"/>
+      <w:numFmt w:val="lowerLetter"/>
+      <w:lvlText w:val="%2."/>
+      <w:lvlJc w:val="left"/>
+      <w:pPr>
+        <w:ind w:left="1440" w:hanging="360"/>
+      </w:pPr>
+      <w:rPr>
+        <w:u w:val="none"/>
+      </w:rPr>
+    </w:lvl>
+    <w:lvl w:ilvl="2">
+      <w:start w:val="1"/>
+      <w:numFmt w:val="lowerRoman"/>
+      <w:lvlText w:val="%3."/>
+      <w:lvlJc w:val="right"/>
+      <w:pPr>
+        <w:ind w:left="2160" w:hanging="360"/>
+      </w:pPr>
+      <w:rPr>
+        <w:u w:val="none"/>
+      </w:rPr>
+    </w:lvl>
+    <w:lvl w:ilvl="3">
+      <w:start w:val="1"/>
+      <w:numFmt w:val="decimal"/>
+      <w:lvlText w:val="%4."/>
+      <w:lvlJc w:val="left"/>
+      <w:pPr>
+        <w:ind w:left="2880" w:hanging="360"/>
+      </w:pPr>
+      <w:rPr>
+        <w:u w:val="none"/>
+      </w:rPr>
+    </w:lvl>
+    <w:lvl w:ilvl="4">
+      <w:start w:val="1"/>
+      <w:numFmt w:val="lowerLetter"/>
+      <w:lvlText w:val="%5."/>
+      <w:lvlJc w:val="left"/>
+      <w:pPr>
+        <w:ind w:left="3600" w:hanging="360"/>
+      </w:pPr>
+      <w:rPr>
+        <w:u w:val="none"/>
+      </w:rPr>
+    </w:lvl>
+    <w:lvl w:ilvl="5">
+      <w:start w:val="1"/>
+      <w:numFmt w:val="lowerRoman"/>
+      <w:lvlText w:val="%6."/>
+      <w:lvlJc w:val="right"/>
+      <w:pPr>
+        <w:ind w:left="4320" w:hanging="360"/>
+      </w:pPr>
+      <w:rPr>
+        <w:u w:val="none"/>
+      </w:rPr>
+    </w:lvl>
+    <w:lvl w:ilvl="6">
+      <w:start w:val="1"/>
+      <w:numFmt w:val="decimal"/>
+      <w:lvlText w:val="%7."/>
+      <w:lvlJc w:val="left"/>
+      <w:pPr>
+        <w:ind w:left="5040" w:hanging="360"/>
+      </w:pPr>
+      <w:rPr>
+        <w:u w:val="none"/>
+      </w:rPr>
+    </w:lvl>
+    <w:lvl w:ilvl="7">
+      <w:start w:val="1"/>
+      <w:numFmt w:val="lowerLetter"/>
+      <w:lvlText w:val="%8."/>
+      <w:lvlJc w:val="left"/>
+      <w:pPr>
+        <w:ind w:left="5760" w:hanging="360"/>
+      </w:pPr>
+      <w:rPr>
+        <w:u w:val="none"/>
+      </w:rPr>
+    </w:lvl>
+    <w:lvl w:ilvl="8">
+      <w:start w:val="1"/>
+      <w:numFmt w:val="lowerRoman"/>
+      <w:lvlText w:val="%9."/>
+      <w:lvlJc w:val="right"/>
+      <w:pPr>
+        <w:ind w:left="6480" w:hanging="360"/>
+      </w:pPr>
+      <w:rPr>
+        <w:u w:val="none"/>
+      </w:rPr>
+    </w:lvl>
+  </w:abstractNum>
+  <w:abstractNum w:abstractNumId="3">
+    <w:lvl w:ilvl="0">
+      <w:start w:val="1"/>
+      <w:numFmt w:val="decimal"/>
+      <w:lvlText w:val="%1."/>
+      <w:lvlJc w:val="left"/>
+      <w:pPr>
+        <w:ind w:left="720" w:hanging="360"/>
+      </w:pPr>
+      <w:rPr>
+        <w:u w:val="none"/>
+      </w:rPr>
+    </w:lvl>
+    <w:lvl w:ilvl="1">
+      <w:start w:val="1"/>
+      <w:numFmt w:val="lowerLetter"/>
+      <w:lvlText w:val="%2."/>
+      <w:lvlJc w:val="left"/>
+      <w:pPr>
+        <w:ind w:left="1440" w:hanging="360"/>
+      </w:pPr>
+      <w:rPr>
+        <w:u w:val="none"/>
+      </w:rPr>
+    </w:lvl>
+    <w:lvl w:ilvl="2">
+      <w:start w:val="1"/>
+      <w:numFmt w:val="lowerRoman"/>
+      <w:lvlText w:val="%3."/>
+      <w:lvlJc w:val="right"/>
+      <w:pPr>
+        <w:ind w:left="2160" w:hanging="360"/>
+      </w:pPr>
+      <w:rPr>
+        <w:u w:val="none"/>
+      </w:rPr>
+    </w:lvl>
+    <w:lvl w:ilvl="3">
+      <w:start w:val="1"/>
+      <w:numFmt w:val="decimal"/>
+      <w:lvlText w:val="%4."/>
+      <w:lvlJc w:val="left"/>
+      <w:pPr>
+        <w:ind w:left="2880" w:hanging="360"/>
+      </w:pPr>
+      <w:rPr>
+        <w:u w:val="none"/>
+      </w:rPr>
+    </w:lvl>
+    <w:lvl w:ilvl="4">
+      <w:start w:val="1"/>
+      <w:numFmt w:val="lowerLetter"/>
+      <w:lvlText w:val="%5."/>
+      <w:lvlJc w:val="left"/>
+      <w:pPr>
+        <w:ind w:left="3600" w:hanging="360"/>
+      </w:pPr>
+      <w:rPr>
+        <w:u w:val="none"/>
+      </w:rPr>
+    </w:lvl>
+    <w:lvl w:ilvl="5">
+      <w:start w:val="1"/>
+      <w:numFmt w:val="lowerRoman"/>
+      <w:lvlText w:val="%6."/>
+      <w:lvlJc w:val="right"/>
+      <w:pPr>
+        <w:ind w:left="4320" w:hanging="360"/>
+      </w:pPr>
+      <w:rPr>
+        <w:u w:val="none"/>
+      </w:rPr>
+    </w:lvl>
+    <w:lvl w:ilvl="6">
+      <w:start w:val="1"/>
+      <w:numFmt w:val="decimal"/>
+      <w:lvlText w:val="%7."/>
+      <w:lvlJc w:val="left"/>
+      <w:pPr>
+        <w:ind w:left="5040" w:hanging="360"/>
+      </w:pPr>
+      <w:rPr>
+        <w:u w:val="none"/>
+      </w:rPr>
+    </w:lvl>
+    <w:lvl w:ilvl="7">
+      <w:start w:val="1"/>
+      <w:numFmt w:val="lowerLetter"/>
+      <w:lvlText w:val="%8."/>
+      <w:lvlJc w:val="left"/>
+      <w:pPr>
+        <w:ind w:left="5760" w:hanging="360"/>
+      </w:pPr>
+      <w:rPr>
+        <w:u w:val="none"/>
+      </w:rPr>
+    </w:lvl>
+    <w:lvl w:ilvl="8">
+      <w:start w:val="1"/>
+      <w:numFmt w:val="lowerRoman"/>
+      <w:lvlText w:val="%9."/>
+      <w:lvlJc w:val="right"/>
+      <w:pPr>
+        <w:ind w:left="6480" w:hanging="360"/>
+      </w:pPr>
+      <w:rPr>
+        <w:u w:val="none"/>
+      </w:rPr>
+    </w:lvl>
+  </w:abstractNum>
   <w:num w:numId="1">
     <w:abstractNumId w:val="1"/>
+  </w:num>
+  <w:num w:numId="2">
+    <w:abstractNumId w:val="2"/>
+  </w:num>
+  <w:num w:numId="3">
+    <w:abstractNumId w:val="3"/>
   </w:num>
 </w:numbering>
 </file>

</xml_diff>